<commit_message>
Ajout titre cartes profession / etudes
</commit_message>
<xml_diff>
--- a/Perspectives/src/Cartes/Perspectives_Cartes_choix_profession_etudes.docx
+++ b/Perspectives/src/Cartes/Perspectives_Cartes_choix_profession_etudes.docx
@@ -18,13 +18,13 @@
           <w:noProof/>
         </w:rPr>
         <w:drawing>
-          <wp:anchor distT="0" distB="0" distL="114300" distR="114300" simplePos="0" relativeHeight="251658240" behindDoc="1" locked="0" layoutInCell="1" allowOverlap="1" wp14:anchorId="29C42950" wp14:editId="7F576BE0">
+          <wp:anchor distT="0" distB="0" distL="114300" distR="114300" simplePos="0" relativeHeight="251658240" behindDoc="1" locked="0" layoutInCell="1" allowOverlap="1" wp14:anchorId="29C42950" wp14:editId="7918C897">
             <wp:simplePos x="0" y="0"/>
             <wp:positionH relativeFrom="page">
-              <wp:align>right</wp:align>
+              <wp:align>left</wp:align>
             </wp:positionH>
             <wp:positionV relativeFrom="paragraph">
-              <wp:posOffset>-287655</wp:posOffset>
+              <wp:posOffset>-289560</wp:posOffset>
             </wp:positionV>
             <wp:extent cx="2659380" cy="3776689"/>
             <wp:effectExtent l="0" t="0" r="7620" b="0"/>
@@ -82,24 +82,34 @@
       </w:r>
       <w:r>
         <w:rPr>
+          <w:b/>
+          <w:bCs/>
+        </w:rPr>
+        <w:t>Jeu en ligne</w:t>
+      </w:r>
+    </w:p>
+    <w:p>
+      <w:pPr>
+        <w:spacing w:line="240" w:lineRule="auto"/>
+        <w:jc w:val="both"/>
+        <w:rPr>
           <w:i/>
           <w:iCs/>
         </w:rPr>
-        <w:t>Tu installes un jeu vidéo en ligne populaire.</w:t>
-      </w:r>
+      </w:pPr>
       <w:r>
         <w:rPr>
           <w:i/>
           <w:iCs/>
         </w:rPr>
-        <w:t xml:space="preserve"> </w:t>
+        <w:t>Tu installes un jeu vidéo en ligne populaire.</w:t>
       </w:r>
       <w:r>
         <w:rPr>
           <w:i/>
           <w:iCs/>
         </w:rPr>
-        <w:t>Est-ce que tu choisis d'y jouer très fréquemment ou de le garder en loisir occasionnel ?</w:t>
+        <w:t xml:space="preserve"> Est-ce que tu choisis d'y jouer très fréquemment ou de le garder en loisir occasionnel ?</w:t>
       </w:r>
     </w:p>
     <w:p>
@@ -234,13 +244,13 @@
         </w:rPr>
         <w:lastRenderedPageBreak/>
         <w:drawing>
-          <wp:anchor distT="0" distB="0" distL="114300" distR="114300" simplePos="0" relativeHeight="251660288" behindDoc="1" locked="0" layoutInCell="1" allowOverlap="1" wp14:anchorId="609E1AFA" wp14:editId="3EA1DE32">
+          <wp:anchor distT="0" distB="0" distL="114300" distR="114300" simplePos="0" relativeHeight="251660288" behindDoc="1" locked="0" layoutInCell="1" allowOverlap="1" wp14:anchorId="609E1AFA" wp14:editId="3C069FE8">
             <wp:simplePos x="0" y="0"/>
             <wp:positionH relativeFrom="page">
               <wp:align>left</wp:align>
             </wp:positionH>
             <wp:positionV relativeFrom="paragraph">
-              <wp:posOffset>-290195</wp:posOffset>
+              <wp:posOffset>-284480</wp:posOffset>
             </wp:positionV>
             <wp:extent cx="2659380" cy="3776689"/>
             <wp:effectExtent l="0" t="0" r="7620" b="0"/>
@@ -298,51 +308,30 @@
       </w:r>
       <w:r>
         <w:rPr>
+          <w:b/>
+          <w:bCs/>
+        </w:rPr>
+        <w:t>MOOCs</w:t>
+      </w:r>
+    </w:p>
+    <w:p>
+      <w:pPr>
+        <w:tabs>
+          <w:tab w:val="left" w:pos="1020"/>
+        </w:tabs>
+        <w:spacing w:line="240" w:lineRule="auto"/>
+        <w:jc w:val="both"/>
+        <w:rPr>
           <w:i/>
           <w:iCs/>
         </w:rPr>
-        <w:t>Le SEO (</w:t>
-      </w:r>
-      <w:proofErr w:type="spellStart"/>
+      </w:pPr>
       <w:r>
         <w:rPr>
           <w:i/>
           <w:iCs/>
         </w:rPr>
-        <w:t>Search</w:t>
-      </w:r>
-      <w:proofErr w:type="spellEnd"/>
-      <w:r>
-        <w:rPr>
-          <w:i/>
-          <w:iCs/>
-        </w:rPr>
-        <w:t xml:space="preserve"> Engine </w:t>
-      </w:r>
-      <w:proofErr w:type="spellStart"/>
-      <w:r>
-        <w:rPr>
-          <w:i/>
-          <w:iCs/>
-        </w:rPr>
-        <w:t>Optimization</w:t>
-      </w:r>
-      <w:proofErr w:type="spellEnd"/>
-      <w:r>
-        <w:rPr>
-          <w:i/>
-          <w:iCs/>
-        </w:rPr>
-        <w:t>) est une discipline dans laquelle on cherche à optimiser un site web afin qu'il apparaisse plus haut dans les résultats des moteurs de recherche (Google ou Ecosia par exemple). Tu décides de</w:t>
-      </w:r>
-      <w:bookmarkStart w:id="0" w:name="_GoBack"/>
-      <w:bookmarkEnd w:id="0"/>
-      <w:r>
-        <w:rPr>
-          <w:i/>
-          <w:iCs/>
-        </w:rPr>
-        <w:t xml:space="preserve"> changer d'orientation professionnelle et devenir consultant en SEO. Tu hésites entre suivre des cours en ligne dispensés par Stanford ou suivre des cours du soir dans une école spécialisée. Que choisis-tu ?</w:t>
+        <w:t>Le SEO (Search Engine Optimization) est une discipline dans laquelle on cherche à optimiser un site web afin qu'il apparaisse plus haut dans les résultats des moteurs de recherche (Google ou Ecosia par exemple). Tu décides de changer d'orientation professionnelle et devenir consultant en SEO. Tu hésites entre suivre des cours en ligne dispensés par Stanford ou suivre des cours du soir dans une école spécialisée. Que choisis-tu ?</w:t>
       </w:r>
     </w:p>
     <w:p>
@@ -402,8 +391,6 @@
       <w:r>
         <w:t>, tire un dé ; si tu fais 4, va page X, sinon va page Y.</w:t>
       </w:r>
-    </w:p>
-    <w:p>
       <w:r>
         <w:br w:type="page"/>
       </w:r>
@@ -416,8 +403,8 @@
         <w:spacing w:line="240" w:lineRule="auto"/>
         <w:jc w:val="both"/>
         <w:rPr>
-          <w:i/>
-          <w:iCs/>
+          <w:b/>
+          <w:bCs/>
         </w:rPr>
       </w:pPr>
       <w:r>
@@ -428,13 +415,13 @@
         </w:rPr>
         <w:lastRenderedPageBreak/>
         <w:drawing>
-          <wp:anchor distT="0" distB="0" distL="114300" distR="114300" simplePos="0" relativeHeight="251662336" behindDoc="1" locked="0" layoutInCell="1" allowOverlap="1" wp14:anchorId="302C285B" wp14:editId="35DF0C51">
+          <wp:anchor distT="0" distB="0" distL="114300" distR="114300" simplePos="0" relativeHeight="251662336" behindDoc="1" locked="0" layoutInCell="1" allowOverlap="1" wp14:anchorId="302C285B" wp14:editId="1BC148E7">
             <wp:simplePos x="0" y="0"/>
             <wp:positionH relativeFrom="page">
-              <wp:align>right</wp:align>
+              <wp:align>left</wp:align>
             </wp:positionH>
             <wp:positionV relativeFrom="paragraph">
-              <wp:posOffset>-290195</wp:posOffset>
+              <wp:posOffset>-292100</wp:posOffset>
             </wp:positionV>
             <wp:extent cx="2659380" cy="3776689"/>
             <wp:effectExtent l="0" t="0" r="7620" b="0"/>
@@ -492,6 +479,26 @@
       </w:r>
       <w:r>
         <w:rPr>
+          <w:b/>
+          <w:bCs/>
+        </w:rPr>
+        <w:t>Notifications</w:t>
+      </w:r>
+    </w:p>
+    <w:p>
+      <w:pPr>
+        <w:tabs>
+          <w:tab w:val="left" w:pos="1020"/>
+        </w:tabs>
+        <w:spacing w:line="240" w:lineRule="auto"/>
+        <w:jc w:val="both"/>
+        <w:rPr>
+          <w:i/>
+          <w:iCs/>
+        </w:rPr>
+      </w:pPr>
+      <w:r>
+        <w:rPr>
           <w:i/>
           <w:iCs/>
         </w:rPr>
@@ -572,8 +579,8 @@
         <w:spacing w:line="240" w:lineRule="auto"/>
         <w:jc w:val="both"/>
         <w:rPr>
-          <w:i/>
-          <w:iCs/>
+          <w:b/>
+          <w:bCs/>
         </w:rPr>
       </w:pPr>
       <w:r>
@@ -584,13 +591,13 @@
         </w:rPr>
         <w:lastRenderedPageBreak/>
         <w:drawing>
-          <wp:anchor distT="0" distB="0" distL="114300" distR="114300" simplePos="0" relativeHeight="251664384" behindDoc="1" locked="0" layoutInCell="1" allowOverlap="1" wp14:anchorId="7441251C" wp14:editId="7D50AA1A">
+          <wp:anchor distT="0" distB="0" distL="114300" distR="114300" simplePos="0" relativeHeight="251664384" behindDoc="1" locked="0" layoutInCell="1" allowOverlap="1" wp14:anchorId="7441251C" wp14:editId="45B2DA11">
             <wp:simplePos x="0" y="0"/>
             <wp:positionH relativeFrom="page">
               <wp:align>left</wp:align>
             </wp:positionH>
             <wp:positionV relativeFrom="paragraph">
-              <wp:posOffset>-290195</wp:posOffset>
+              <wp:posOffset>-292100</wp:posOffset>
             </wp:positionV>
             <wp:extent cx="2659380" cy="3776689"/>
             <wp:effectExtent l="0" t="0" r="7620" b="0"/>
@@ -648,6 +655,26 @@
       </w:r>
       <w:r>
         <w:rPr>
+          <w:b/>
+          <w:bCs/>
+        </w:rPr>
+        <w:t>YouTubeur</w:t>
+      </w:r>
+    </w:p>
+    <w:p>
+      <w:pPr>
+        <w:tabs>
+          <w:tab w:val="left" w:pos="1020"/>
+        </w:tabs>
+        <w:spacing w:line="240" w:lineRule="auto"/>
+        <w:jc w:val="both"/>
+        <w:rPr>
+          <w:i/>
+          <w:iCs/>
+        </w:rPr>
+      </w:pPr>
+      <w:r>
+        <w:rPr>
           <w:i/>
           <w:iCs/>
         </w:rPr>
@@ -678,13 +705,7 @@
         <w:t>ça te motive</w:t>
       </w:r>
       <w:r>
-        <w:t>, tire un dé ; s</w:t>
-      </w:r>
-      <w:r>
-        <w:t>i tu fais 6, va page X, sinon va page Y</w:t>
-      </w:r>
-      <w:r>
-        <w:t>.</w:t>
+        <w:t>, tire un dé ; si tu fais 6, va page X, sinon va page Y.</w:t>
       </w:r>
     </w:p>
     <w:p>
@@ -711,10 +732,7 @@
         <w:t>ça ne t’intéresse pas</w:t>
       </w:r>
       <w:r>
-        <w:t>, tire un dé ; s</w:t>
-      </w:r>
-      <w:r>
-        <w:t>i tu fais 4 ou plus, va page X, sinon va page Y.</w:t>
+        <w:t>, tire un dé ; si tu fais 4 ou plus, va page X, sinon va page Y.</w:t>
       </w:r>
     </w:p>
     <w:p>
@@ -730,8 +748,8 @@
         <w:spacing w:line="240" w:lineRule="auto"/>
         <w:jc w:val="both"/>
         <w:rPr>
-          <w:i/>
-          <w:iCs/>
+          <w:b/>
+          <w:bCs/>
         </w:rPr>
       </w:pPr>
       <w:r>
@@ -742,13 +760,13 @@
         </w:rPr>
         <w:lastRenderedPageBreak/>
         <w:drawing>
-          <wp:anchor distT="0" distB="0" distL="114300" distR="114300" simplePos="0" relativeHeight="251666432" behindDoc="1" locked="0" layoutInCell="1" allowOverlap="1" wp14:anchorId="4AFEB597" wp14:editId="2F819BFB">
+          <wp:anchor distT="0" distB="0" distL="114300" distR="114300" simplePos="0" relativeHeight="251666432" behindDoc="1" locked="0" layoutInCell="1" allowOverlap="1" wp14:anchorId="4AFEB597" wp14:editId="698E080C">
             <wp:simplePos x="0" y="0"/>
             <wp:positionH relativeFrom="page">
-              <wp:posOffset>6350</wp:posOffset>
+              <wp:align>left</wp:align>
             </wp:positionH>
             <wp:positionV relativeFrom="paragraph">
-              <wp:posOffset>-288925</wp:posOffset>
+              <wp:posOffset>-283210</wp:posOffset>
             </wp:positionV>
             <wp:extent cx="2659380" cy="3776689"/>
             <wp:effectExtent l="0" t="0" r="7620" b="0"/>
@@ -806,6 +824,26 @@
       </w:r>
       <w:r>
         <w:rPr>
+          <w:b/>
+          <w:bCs/>
+        </w:rPr>
+        <w:t>Proposition YouTube</w:t>
+      </w:r>
+    </w:p>
+    <w:p>
+      <w:pPr>
+        <w:tabs>
+          <w:tab w:val="left" w:pos="1020"/>
+        </w:tabs>
+        <w:spacing w:line="240" w:lineRule="auto"/>
+        <w:jc w:val="both"/>
+        <w:rPr>
+          <w:i/>
+          <w:iCs/>
+        </w:rPr>
+      </w:pPr>
+      <w:r>
+        <w:rPr>
           <w:i/>
           <w:iCs/>
         </w:rPr>
@@ -836,10 +874,7 @@
         <w:t>celle du projet</w:t>
       </w:r>
       <w:r>
-        <w:t>, tire un dé ; s</w:t>
-      </w:r>
-      <w:r>
-        <w:t>i tu fais 5 ou plus, va page X, sinon va page Y.</w:t>
+        <w:t>, tire un dé ; si tu fais 5 ou plus, va page X, sinon va page Y.</w:t>
       </w:r>
     </w:p>
     <w:p>
@@ -854,6 +889,10 @@
         </w:tabs>
         <w:spacing w:line="240" w:lineRule="auto"/>
         <w:jc w:val="both"/>
+        <w:rPr>
+          <w:rFonts w:ascii="Calibri" w:eastAsia="Times New Roman" w:hAnsi="Calibri" w:cs="Calibri"/>
+          <w:lang w:eastAsia="fr-FR"/>
+        </w:rPr>
       </w:pPr>
       <w:r>
         <w:t xml:space="preserve">Si tu regardes </w:t>
@@ -866,24 +905,10 @@
         <w:t>celle de l’humouriste</w:t>
       </w:r>
       <w:r>
-        <w:t>, tire un dé ; s</w:t>
-      </w:r>
-      <w:r>
-        <w:t>i tu fais 6, va page X, sinon va page Y.</w:t>
-      </w:r>
-    </w:p>
-    <w:p>
-      <w:pPr>
-        <w:tabs>
-          <w:tab w:val="left" w:pos="1020"/>
-        </w:tabs>
-        <w:spacing w:line="240" w:lineRule="auto"/>
-        <w:jc w:val="both"/>
-        <w:rPr>
-          <w:rFonts w:ascii="Calibri" w:eastAsia="Times New Roman" w:hAnsi="Calibri" w:cs="Calibri"/>
-          <w:lang w:eastAsia="fr-FR"/>
-        </w:rPr>
-      </w:pPr>
+        <w:t>, tire un dé ; si tu fais 6, va page X, sinon va page Y.</w:t>
+      </w:r>
+      <w:bookmarkStart w:id="0" w:name="_GoBack"/>
+      <w:bookmarkEnd w:id="0"/>
       <w:r>
         <w:rPr>
           <w:rFonts w:ascii="Calibri" w:eastAsia="Times New Roman" w:hAnsi="Calibri" w:cs="Calibri"/>
@@ -2338,7 +2363,7 @@
 </file>
 
 <file path=customXml/itemProps1.xml><?xml version="1.0" encoding="utf-8"?>
-<ds:datastoreItem xmlns:ds="http://schemas.openxmlformats.org/officeDocument/2006/customXml" ds:itemID="{ABC0B065-E3F7-4C1D-918D-154793A7C862}">
+<ds:datastoreItem xmlns:ds="http://schemas.openxmlformats.org/officeDocument/2006/customXml" ds:itemID="{AD1B31DF-B1CA-4B00-9918-5CA3BB4848AD}">
   <ds:schemaRefs>
     <ds:schemaRef ds:uri="http://schemas.openxmlformats.org/officeDocument/2006/bibliography"/>
   </ds:schemaRefs>

</xml_diff>

<commit_message>
MAJ cartes profession études
</commit_message>
<xml_diff>
--- a/Perspectives/src/Cartes/Perspectives_Cartes_choix_profession_etudes.docx
+++ b/Perspectives/src/Cartes/Perspectives_Cartes_choix_profession_etudes.docx
@@ -192,21 +192,14 @@
           <w:rFonts w:ascii="Calibri" w:eastAsia="Times New Roman" w:hAnsi="Calibri" w:cs="Calibri"/>
           <w:lang w:eastAsia="fr-FR"/>
         </w:rPr>
-        <w:t>, pour te divertir après une longue journée, ce jeu devient pour toi un divertissement que tu partage</w:t>
+        <w:t xml:space="preserve">, </w:t>
       </w:r>
       <w:r>
         <w:rPr>
           <w:rFonts w:ascii="Calibri" w:eastAsia="Times New Roman" w:hAnsi="Calibri" w:cs="Calibri"/>
           <w:lang w:eastAsia="fr-FR"/>
         </w:rPr>
-        <w:t>s</w:t>
-      </w:r>
-      <w:r>
-        <w:rPr>
-          <w:rFonts w:ascii="Calibri" w:eastAsia="Times New Roman" w:hAnsi="Calibri" w:cs="Calibri"/>
-          <w:lang w:eastAsia="fr-FR"/>
-        </w:rPr>
-        <w:t xml:space="preserve"> avec tes amis.</w:t>
+        <w:t>va page Z.</w:t>
       </w:r>
     </w:p>
     <w:p>
@@ -232,8 +225,8 @@
         <w:spacing w:line="240" w:lineRule="auto"/>
         <w:jc w:val="both"/>
         <w:rPr>
-          <w:i/>
-          <w:iCs/>
+          <w:b/>
+          <w:bCs/>
         </w:rPr>
       </w:pPr>
       <w:r>
@@ -311,7 +304,7 @@
           <w:b/>
           <w:bCs/>
         </w:rPr>
-        <w:t>MOOCs</w:t>
+        <w:t>Cours en ligne</w:t>
       </w:r>
     </w:p>
     <w:p>
@@ -563,8 +556,10 @@
         <w:t xml:space="preserve">, </w:t>
       </w:r>
       <w:r>
-        <w:t>tu avances efficacement sur ton projet et ta créativité est décuplée – tire une carte « Profession · Études ».</w:t>
-      </w:r>
+        <w:t>va page Z.</w:t>
+      </w:r>
+      <w:bookmarkStart w:id="0" w:name="_GoBack"/>
+      <w:bookmarkEnd w:id="0"/>
     </w:p>
     <w:p>
       <w:r>
@@ -907,8 +902,6 @@
       <w:r>
         <w:t>, tire un dé ; si tu fais 6, va page X, sinon va page Y.</w:t>
       </w:r>
-      <w:bookmarkStart w:id="0" w:name="_GoBack"/>
-      <w:bookmarkEnd w:id="0"/>
       <w:r>
         <w:rPr>
           <w:rFonts w:ascii="Calibri" w:eastAsia="Times New Roman" w:hAnsi="Calibri" w:cs="Calibri"/>
@@ -2363,7 +2356,7 @@
 </file>
 
 <file path=customXml/itemProps1.xml><?xml version="1.0" encoding="utf-8"?>
-<ds:datastoreItem xmlns:ds="http://schemas.openxmlformats.org/officeDocument/2006/customXml" ds:itemID="{AD1B31DF-B1CA-4B00-9918-5CA3BB4848AD}">
+<ds:datastoreItem xmlns:ds="http://schemas.openxmlformats.org/officeDocument/2006/customXml" ds:itemID="{392916C9-9C0C-421D-B7BD-47BC0552F498}">
   <ds:schemaRefs>
     <ds:schemaRef ds:uri="http://schemas.openxmlformats.org/officeDocument/2006/bibliography"/>
   </ds:schemaRefs>

</xml_diff>

<commit_message>
Cartes profession · études
</commit_message>
<xml_diff>
--- a/Perspectives/src/Cartes/Perspectives_Cartes_choix_profession_etudes.docx
+++ b/Perspectives/src/Cartes/Perspectives_Cartes_choix_profession_etudes.docx
@@ -85,7 +85,21 @@
           <w:b/>
           <w:bCs/>
         </w:rPr>
-        <w:t>Jeu en ligne</w:t>
+        <w:t xml:space="preserve">Jeu </w:t>
+      </w:r>
+      <w:r>
+        <w:rPr>
+          <w:b/>
+          <w:bCs/>
+        </w:rPr>
+        <w:t xml:space="preserve">multijoueur </w:t>
+      </w:r>
+      <w:r>
+        <w:rPr>
+          <w:b/>
+          <w:bCs/>
+        </w:rPr>
+        <w:t>en ligne</w:t>
       </w:r>
     </w:p>
     <w:p>
@@ -109,7 +123,16 @@
           <w:i/>
           <w:iCs/>
         </w:rPr>
-        <w:t xml:space="preserve"> Est-ce que tu choisis d'y jouer très fréquemment ou de le garder en loisir occasionnel ?</w:t>
+        <w:t xml:space="preserve"> </w:t>
+      </w:r>
+      <w:r>
+        <w:rPr>
+          <w:b/>
+          <w:bCs/>
+          <w:i/>
+          <w:iCs/>
+        </w:rPr>
+        <w:t>Est-ce que tu choisis d'y jouer très fréquemment ou de le garder en loisir occasionnel ?</w:t>
       </w:r>
     </w:p>
     <w:p>
@@ -147,7 +170,28 @@
           <w:rFonts w:ascii="Calibri" w:eastAsia="Times New Roman" w:hAnsi="Calibri" w:cs="Calibri"/>
           <w:lang w:eastAsia="fr-FR"/>
         </w:rPr>
-        <w:t>, tire un dé ; si tu fais 6, va à la page X, sinon va à la page Y</w:t>
+        <w:t xml:space="preserve">, tire un dé ; si tu fais 6, va à la page </w:t>
+      </w:r>
+      <w:r>
+        <w:rPr>
+          <w:rFonts w:ascii="Calibri" w:eastAsia="Times New Roman" w:hAnsi="Calibri" w:cs="Calibri"/>
+          <w:lang w:eastAsia="fr-FR"/>
+        </w:rPr>
+        <w:t>5</w:t>
+      </w:r>
+      <w:r>
+        <w:rPr>
+          <w:rFonts w:ascii="Calibri" w:eastAsia="Times New Roman" w:hAnsi="Calibri" w:cs="Calibri"/>
+          <w:lang w:eastAsia="fr-FR"/>
+        </w:rPr>
+        <w:t xml:space="preserve">, sinon va à la page </w:t>
+      </w:r>
+      <w:r>
+        <w:rPr>
+          <w:rFonts w:ascii="Calibri" w:eastAsia="Times New Roman" w:hAnsi="Calibri" w:cs="Calibri"/>
+          <w:lang w:eastAsia="fr-FR"/>
+        </w:rPr>
+        <w:t>6</w:t>
       </w:r>
       <w:r>
         <w:rPr>
@@ -199,7 +243,21 @@
           <w:rFonts w:ascii="Calibri" w:eastAsia="Times New Roman" w:hAnsi="Calibri" w:cs="Calibri"/>
           <w:lang w:eastAsia="fr-FR"/>
         </w:rPr>
-        <w:t>va page Z.</w:t>
+        <w:t xml:space="preserve">va page </w:t>
+      </w:r>
+      <w:r>
+        <w:rPr>
+          <w:rFonts w:ascii="Calibri" w:eastAsia="Times New Roman" w:hAnsi="Calibri" w:cs="Calibri"/>
+          <w:lang w:eastAsia="fr-FR"/>
+        </w:rPr>
+        <w:t>7</w:t>
+      </w:r>
+      <w:r>
+        <w:rPr>
+          <w:rFonts w:ascii="Calibri" w:eastAsia="Times New Roman" w:hAnsi="Calibri" w:cs="Calibri"/>
+          <w:lang w:eastAsia="fr-FR"/>
+        </w:rPr>
+        <w:t>.</w:t>
       </w:r>
     </w:p>
     <w:p>
@@ -324,7 +382,16 @@
           <w:i/>
           <w:iCs/>
         </w:rPr>
-        <w:t>Le SEO (Search Engine Optimization) est une discipline dans laquelle on cherche à optimiser un site web afin qu'il apparaisse plus haut dans les résultats des moteurs de recherche (Google ou Ecosia par exemple). Tu décides de changer d'orientation professionnelle et devenir consultant en SEO. Tu hésites entre suivre des cours en ligne dispensés par Stanford ou suivre des cours du soir dans une école spécialisée. Que choisis-tu ?</w:t>
+        <w:t xml:space="preserve">Le SEO (Search Engine Optimization) est une discipline dans laquelle on cherche à optimiser un site web afin qu'il apparaisse plus haut dans les résultats des moteurs de recherche (Google ou Ecosia par exemple). Tu décides de changer d'orientation professionnelle et devenir consultant en SEO. Tu hésites entre suivre des cours en ligne dispensés par Stanford ou suivre des cours du soir dans une école spécialisée. </w:t>
+      </w:r>
+      <w:r>
+        <w:rPr>
+          <w:b/>
+          <w:bCs/>
+          <w:i/>
+          <w:iCs/>
+        </w:rPr>
+        <w:t>Que choisis-tu ?</w:t>
       </w:r>
     </w:p>
     <w:p>
@@ -355,7 +422,19 @@
         <w:t>cours en ligne</w:t>
       </w:r>
       <w:r>
-        <w:t>, tire un dé ; si tu fais 6, va page X, sinon va page Y.</w:t>
+        <w:t xml:space="preserve">, tire un dé ; si tu fais 6, va page </w:t>
+      </w:r>
+      <w:r>
+        <w:t>7</w:t>
+      </w:r>
+      <w:r>
+        <w:t xml:space="preserve">, sinon va page </w:t>
+      </w:r>
+      <w:r>
+        <w:t>6</w:t>
+      </w:r>
+      <w:r>
+        <w:t>.</w:t>
       </w:r>
     </w:p>
     <w:p>
@@ -382,7 +461,19 @@
         <w:t>cours du soir</w:t>
       </w:r>
       <w:r>
-        <w:t>, tire un dé ; si tu fais 4, va page X, sinon va page Y.</w:t>
+        <w:t xml:space="preserve">, tire un dé ; si tu fais 4, va page </w:t>
+      </w:r>
+      <w:r>
+        <w:t>5</w:t>
+      </w:r>
+      <w:r>
+        <w:t xml:space="preserve">, sinon va page </w:t>
+      </w:r>
+      <w:r>
+        <w:t>6</w:t>
+      </w:r>
+      <w:r>
+        <w:t>.</w:t>
       </w:r>
       <w:r>
         <w:br w:type="page"/>
@@ -475,7 +566,14 @@
           <w:b/>
           <w:bCs/>
         </w:rPr>
-        <w:t>Notifications</w:t>
+        <w:t>N</w:t>
+      </w:r>
+      <w:r>
+        <w:rPr>
+          <w:b/>
+          <w:bCs/>
+        </w:rPr>
+        <w:t>otification téléphone</w:t>
       </w:r>
     </w:p>
     <w:p>
@@ -486,6 +584,8 @@
         <w:spacing w:line="240" w:lineRule="auto"/>
         <w:jc w:val="both"/>
         <w:rPr>
+          <w:b/>
+          <w:bCs/>
           <w:i/>
           <w:iCs/>
         </w:rPr>
@@ -495,7 +595,16 @@
           <w:i/>
           <w:iCs/>
         </w:rPr>
-        <w:t>Tu es en train de travailler sur un projet important quand ton téléphone posé à côté de toi vibre plusieurs fois. Et si c'était important ? À toi de choisir : est-ce que tu regardes ton téléphone, ou bien le mets-tu en silencieux en le rangeant loin de toi ?</w:t>
+        <w:t xml:space="preserve">Tu es en train de travailler sur un projet important quand ton téléphone posé à côté de toi vibre plusieurs fois. Et si c'était important ? À toi de choisir : </w:t>
+      </w:r>
+      <w:r>
+        <w:rPr>
+          <w:b/>
+          <w:bCs/>
+          <w:i/>
+          <w:iCs/>
+        </w:rPr>
+        <w:t>est-ce que tu regardes ton téléphone, ou bien le mets-tu en silencieux en le rangeant loin de toi ?</w:t>
       </w:r>
     </w:p>
     <w:p>
@@ -526,7 +635,19 @@
         <w:t>regardes ton téléphone</w:t>
       </w:r>
       <w:r>
-        <w:t>, tire un dé ; si tu fais 6, va page X, sinon va page Y.</w:t>
+        <w:t xml:space="preserve">, tire un dé ; si tu fais 6, va page </w:t>
+      </w:r>
+      <w:r>
+        <w:t>7</w:t>
+      </w:r>
+      <w:r>
+        <w:t xml:space="preserve">, sinon va page </w:t>
+      </w:r>
+      <w:r>
+        <w:t>5</w:t>
+      </w:r>
+      <w:r>
+        <w:t>.</w:t>
       </w:r>
     </w:p>
     <w:p>
@@ -556,10 +677,14 @@
         <w:t xml:space="preserve">, </w:t>
       </w:r>
       <w:r>
-        <w:t>va page Z.</w:t>
-      </w:r>
-      <w:bookmarkStart w:id="0" w:name="_GoBack"/>
-      <w:bookmarkEnd w:id="0"/>
+        <w:t xml:space="preserve">va page </w:t>
+      </w:r>
+      <w:r>
+        <w:t>6</w:t>
+      </w:r>
+      <w:r>
+        <w:t>.</w:t>
+      </w:r>
     </w:p>
     <w:p>
       <w:r>
@@ -673,7 +798,16 @@
           <w:i/>
           <w:iCs/>
         </w:rPr>
-        <w:t>Tu regardes une vidéo d'un youtubeur que tu apprécies. Il parle de sa décision de chercher à vivre de ses vidéos YouTube, via des produits qu'il vend, des sponsors, des placements de produits, des pubs ou des dons. Est-ce que ça te motive à lancer ta propre chaîne YouTube, ou bien tu respectes son choix mais ça ne t'intéresse pas ?</w:t>
+        <w:t xml:space="preserve">Tu regardes une vidéo d'un youtubeur que tu apprécies. Il parle de sa décision de chercher à vivre de ses vidéos YouTube, via des produits qu'il vend, des sponsors, des placements de produits, des pubs ou des dons. </w:t>
+      </w:r>
+      <w:r>
+        <w:rPr>
+          <w:b/>
+          <w:bCs/>
+          <w:i/>
+          <w:iCs/>
+        </w:rPr>
+        <w:t>Est-ce que ça te motive à lancer ta propre chaîne YouTube, ou bien tu respectes son choix mais ça ne t'intéresse pas ?</w:t>
       </w:r>
     </w:p>
     <w:p>
@@ -700,7 +834,19 @@
         <w:t>ça te motive</w:t>
       </w:r>
       <w:r>
-        <w:t>, tire un dé ; si tu fais 6, va page X, sinon va page Y.</w:t>
+        <w:t xml:space="preserve">, tire un dé ; si tu fais 6, va page </w:t>
+      </w:r>
+      <w:r>
+        <w:t>7</w:t>
+      </w:r>
+      <w:r>
+        <w:t xml:space="preserve">, sinon va page </w:t>
+      </w:r>
+      <w:r>
+        <w:t>6</w:t>
+      </w:r>
+      <w:r>
+        <w:t>.</w:t>
       </w:r>
     </w:p>
     <w:p>
@@ -727,7 +873,19 @@
         <w:t>ça ne t’intéresse pas</w:t>
       </w:r>
       <w:r>
-        <w:t>, tire un dé ; si tu fais 4 ou plus, va page X, sinon va page Y.</w:t>
+        <w:t xml:space="preserve">, tire un dé ; si tu fais 4 ou plus, va page </w:t>
+      </w:r>
+      <w:r>
+        <w:t>7</w:t>
+      </w:r>
+      <w:r>
+        <w:t xml:space="preserve">, sinon va page </w:t>
+      </w:r>
+      <w:r>
+        <w:t>5</w:t>
+      </w:r>
+      <w:r>
+        <w:t>.</w:t>
       </w:r>
     </w:p>
     <w:p>
@@ -833,6 +991,8 @@
         <w:spacing w:line="240" w:lineRule="auto"/>
         <w:jc w:val="both"/>
         <w:rPr>
+          <w:b/>
+          <w:bCs/>
           <w:i/>
           <w:iCs/>
         </w:rPr>
@@ -842,7 +1002,16 @@
           <w:i/>
           <w:iCs/>
         </w:rPr>
-        <w:t>Tu as un projet important à rendre pour demain et tu ne l'as pas encore fini. Tu es fatigué et aimerais bien te détendre un peu avant d'attaquer. Tu vas sur YouTube chercher la vidéo explicative nécessaire à ton projet. Dans les propositions tu vois une vidéo de ton humouriste préféré. Ça te détendrait bien, juste avant de te mettre à travailler... Quelle vidéo regardes-tu en premier ?</w:t>
+        <w:t xml:space="preserve">Tu as un projet important à rendre pour demain et tu ne l'as pas encore fini. Tu es fatigué et aimerais bien te détendre un peu avant d'attaquer. Tu vas sur YouTube chercher la vidéo explicative nécessaire à ton projet. Dans les propositions tu vois une vidéo de ton humouriste préféré. Ça te détendrait bien, juste avant de te mettre à travailler... </w:t>
+      </w:r>
+      <w:r>
+        <w:rPr>
+          <w:b/>
+          <w:bCs/>
+          <w:i/>
+          <w:iCs/>
+        </w:rPr>
+        <w:t>Quelle vidéo regardes-tu en premier ?</w:t>
       </w:r>
     </w:p>
     <w:p>
@@ -869,7 +1038,19 @@
         <w:t>celle du projet</w:t>
       </w:r>
       <w:r>
-        <w:t>, tire un dé ; si tu fais 5 ou plus, va page X, sinon va page Y.</w:t>
+        <w:t xml:space="preserve">, tire un dé ; si tu fais 5 ou plus, va page </w:t>
+      </w:r>
+      <w:r>
+        <w:t>5</w:t>
+      </w:r>
+      <w:r>
+        <w:t xml:space="preserve">, sinon va page </w:t>
+      </w:r>
+      <w:r>
+        <w:t>7</w:t>
+      </w:r>
+      <w:r>
+        <w:t>.</w:t>
       </w:r>
     </w:p>
     <w:p>
@@ -900,7 +1081,21 @@
         <w:t>celle de l’humouriste</w:t>
       </w:r>
       <w:r>
-        <w:t>, tire un dé ; si tu fais 6, va page X, sinon va page Y.</w:t>
+        <w:t xml:space="preserve">, tire un dé ; si tu fais 6, va page </w:t>
+      </w:r>
+      <w:r>
+        <w:t>7</w:t>
+      </w:r>
+      <w:bookmarkStart w:id="0" w:name="_GoBack"/>
+      <w:bookmarkEnd w:id="0"/>
+      <w:r>
+        <w:t xml:space="preserve">, sinon va page </w:t>
+      </w:r>
+      <w:r>
+        <w:t>6</w:t>
+      </w:r>
+      <w:r>
+        <w:t>.</w:t>
       </w:r>
       <w:r>
         <w:rPr>
@@ -2356,7 +2551,7 @@
 </file>
 
 <file path=customXml/itemProps1.xml><?xml version="1.0" encoding="utf-8"?>
-<ds:datastoreItem xmlns:ds="http://schemas.openxmlformats.org/officeDocument/2006/customXml" ds:itemID="{392916C9-9C0C-421D-B7BD-47BC0552F498}">
+<ds:datastoreItem xmlns:ds="http://schemas.openxmlformats.org/officeDocument/2006/customXml" ds:itemID="{A19EAB1A-EE79-4457-A5C7-C618A1D6F6A4}">
   <ds:schemaRefs>
     <ds:schemaRef ds:uri="http://schemas.openxmlformats.org/officeDocument/2006/bibliography"/>
   </ds:schemaRefs>

</xml_diff>